<commit_message>
check the calculation results using these input and fix minor mistake in STRUCT.fdf. I also add typical dIdV plot in dIdV-results directory.
</commit_message>
<xml_diff>
--- a/Examples/Graphene-SiC/ReadMe-draft.docx
+++ b/Examples/Graphene-SiC/ReadMe-draft.docx
@@ -29,7 +29,15 @@
         <w:t>using</w:t>
       </w:r>
       <w:r>
-        <w:t xml:space="preserve"> specific electronic state with finite wavevector.</w:t>
+        <w:t xml:space="preserve"> specific electronic state with finite </w:t>
+      </w:r>
+      <w:proofErr w:type="spellStart"/>
+      <w:r>
+        <w:t>wavevector</w:t>
+      </w:r>
+      <w:proofErr w:type="spellEnd"/>
+      <w:r>
+        <w:t>.</w:t>
       </w:r>
       <w:r>
         <w:t xml:space="preserve"> We note that this example might need long computational time.</w:t>
@@ -77,8 +85,23 @@
     </w:p>
     <w:p/>
     <w:p>
-      <w:r>
-        <w:t>mixps: examples for VCA calculation used in SiC substrate</w:t>
+      <w:proofErr w:type="spellStart"/>
+      <w:proofErr w:type="gramStart"/>
+      <w:r>
+        <w:t>mixps</w:t>
+      </w:r>
+      <w:proofErr w:type="spellEnd"/>
+      <w:proofErr w:type="gramEnd"/>
+      <w:r>
+        <w:t xml:space="preserve">: examples for VCA calculation used in </w:t>
+      </w:r>
+      <w:proofErr w:type="spellStart"/>
+      <w:r>
+        <w:t>SiC</w:t>
+      </w:r>
+      <w:proofErr w:type="spellEnd"/>
+      <w:r>
+        <w:t xml:space="preserve"> substrate</w:t>
       </w:r>
     </w:p>
     <w:p/>
@@ -123,26 +146,58 @@
     <w:p/>
     <w:p>
       <w:r>
-        <w:t xml:space="preserve">1. Structure optimization in CGrun </w:t>
-      </w:r>
-    </w:p>
-    <w:p/>
-    <w:p>
-      <w:r>
-        <w:t xml:space="preserve">2. Obtain force constant by using FCrun_XX_XX </w:t>
-      </w:r>
-      <w:r>
-        <w:t>(Here we split the FCrun calculation to reduce the computational time)</w:t>
-      </w:r>
-    </w:p>
-    <w:p/>
-    <w:p>
-      <w:r>
-        <w:t>3. Calculate the bulk electronic state of electrode in ELEC1 (SiC) and ELEC2</w:t>
-      </w:r>
+        <w:t xml:space="preserve">1. Structure optimization in </w:t>
+      </w:r>
+      <w:proofErr w:type="spellStart"/>
+      <w:r>
+        <w:t>CGrun</w:t>
+      </w:r>
+      <w:proofErr w:type="spellEnd"/>
       <w:r>
         <w:t xml:space="preserve"> </w:t>
       </w:r>
+    </w:p>
+    <w:p/>
+    <w:p>
+      <w:r>
+        <w:t xml:space="preserve">2. Obtain force constant by using </w:t>
+      </w:r>
+      <w:proofErr w:type="spellStart"/>
+      <w:r>
+        <w:t>FCrun_XX_XX</w:t>
+      </w:r>
+      <w:proofErr w:type="spellEnd"/>
+      <w:r>
+        <w:t xml:space="preserve"> </w:t>
+      </w:r>
+      <w:r>
+        <w:t xml:space="preserve">(Here we split the </w:t>
+      </w:r>
+      <w:proofErr w:type="spellStart"/>
+      <w:r>
+        <w:t>FCrun</w:t>
+      </w:r>
+      <w:proofErr w:type="spellEnd"/>
+      <w:r>
+        <w:t xml:space="preserve"> calculation to reduce the computational time)</w:t>
+      </w:r>
+    </w:p>
+    <w:p/>
+    <w:p>
+      <w:r>
+        <w:t>3. Calculate the bulk electronic state of electrode in ELEC1 (</w:t>
+      </w:r>
+      <w:proofErr w:type="spellStart"/>
+      <w:r>
+        <w:t>SiC</w:t>
+      </w:r>
+      <w:proofErr w:type="spellEnd"/>
+      <w:r>
+        <w:t>) and ELEC2</w:t>
+      </w:r>
+      <w:r>
+        <w:t xml:space="preserve"> </w:t>
+      </w:r>
       <w:r>
         <w:t>(gold chain)</w:t>
       </w:r>
@@ -150,7 +205,23 @@
     <w:p/>
     <w:p>
       <w:r>
-        <w:t xml:space="preserve">4. Calculate the overlap of wavefunction with respect to the small translational motion for +x, -x, +y, -y, +z, -z direction in OSrun </w:t>
+        <w:t xml:space="preserve">4. Calculate the overlap of </w:t>
+      </w:r>
+      <w:proofErr w:type="spellStart"/>
+      <w:r>
+        <w:t>wavefunction</w:t>
+      </w:r>
+      <w:proofErr w:type="spellEnd"/>
+      <w:r>
+        <w:t xml:space="preserve"> with respect to the small translational motion for +x, -x, +y, -y, +z, -z direction in </w:t>
+      </w:r>
+      <w:proofErr w:type="spellStart"/>
+      <w:r>
+        <w:t>OSrun</w:t>
+      </w:r>
+      <w:proofErr w:type="spellEnd"/>
+      <w:r>
+        <w:t xml:space="preserve"> </w:t>
       </w:r>
     </w:p>
     <w:p/>
@@ -174,7 +245,15 @@
       </w:r>
       <w:r>
         <w:lastRenderedPageBreak/>
-        <w:t>electronic state, because the conduction band of SiC touches the Fermi level at M-point by setting --x and --y option.</w:t>
+        <w:t xml:space="preserve">electronic state, because the conduction band of </w:t>
+      </w:r>
+      <w:proofErr w:type="spellStart"/>
+      <w:r>
+        <w:t>SiC</w:t>
+      </w:r>
+      <w:proofErr w:type="spellEnd"/>
+      <w:r>
+        <w:t xml:space="preserve"> touches the Fermi level at M-point by setting --x and --y option.</w:t>
       </w:r>
     </w:p>
     <w:p>
@@ -188,33 +267,174 @@
         <w:t>nning the calculation is:</w:t>
       </w:r>
     </w:p>
-    <w:p>
-      <w:r>
-        <w:t>Phonons -c --FCfirst=46 --FClast=73 --EPHfirst=46 --EPHlast=73 --DeviceFirst=46 --DeviceLast=76 -i masses.txt -x 0.5 -y 0.5 PHrun-M</w:t>
-      </w:r>
-    </w:p>
-    <w:p>
-      <w:r>
-        <w:t>By this command, the calculation result stores to the directory named as PHrun-M</w:t>
-      </w:r>
-    </w:p>
-    <w:p/>
-    <w:p>
-      <w:r>
-        <w:t xml:space="preserve">6. Running the transiesta </w:t>
+    <w:p/>
+    <w:p>
+      <w:r>
+        <w:t xml:space="preserve">$ </w:t>
+      </w:r>
+      <w:r>
+        <w:t>Phonons -c --</w:t>
+      </w:r>
+      <w:proofErr w:type="spellStart"/>
+      <w:r>
+        <w:t>FCfirst</w:t>
+      </w:r>
+      <w:proofErr w:type="spellEnd"/>
+      <w:r>
+        <w:t>=46 --</w:t>
+      </w:r>
+      <w:proofErr w:type="spellStart"/>
+      <w:r>
+        <w:t>FClast</w:t>
+      </w:r>
+      <w:proofErr w:type="spellEnd"/>
+      <w:r>
+        <w:t>=73 --</w:t>
+      </w:r>
+      <w:proofErr w:type="spellStart"/>
+      <w:r>
+        <w:t>EPHfirst</w:t>
+      </w:r>
+      <w:proofErr w:type="spellEnd"/>
+      <w:r>
+        <w:t>=46 --</w:t>
+      </w:r>
+      <w:proofErr w:type="spellStart"/>
+      <w:r>
+        <w:t>EPHlast</w:t>
+      </w:r>
+      <w:proofErr w:type="spellEnd"/>
+      <w:r>
+        <w:t>=73 --</w:t>
+      </w:r>
+      <w:proofErr w:type="spellStart"/>
+      <w:r>
+        <w:t>DeviceFirst</w:t>
+      </w:r>
+      <w:proofErr w:type="spellEnd"/>
+      <w:r>
+        <w:t>=46 --</w:t>
+      </w:r>
+      <w:proofErr w:type="spellStart"/>
+      <w:r>
+        <w:t>DeviceLast</w:t>
+      </w:r>
+      <w:proofErr w:type="spellEnd"/>
+      <w:r>
+        <w:t>=76 -</w:t>
+      </w:r>
+      <w:proofErr w:type="spellStart"/>
+      <w:r>
+        <w:t>i</w:t>
+      </w:r>
+      <w:proofErr w:type="spellEnd"/>
+      <w:r>
+        <w:t xml:space="preserve"> masses.txt -x 0.5 -y 0.5 </w:t>
+      </w:r>
+      <w:proofErr w:type="spellStart"/>
+      <w:r>
+        <w:t>PHrun</w:t>
+      </w:r>
+      <w:proofErr w:type="spellEnd"/>
+      <w:r>
+        <w:t>-M</w:t>
+      </w:r>
+    </w:p>
+    <w:p>
+      <w:r>
+        <w:t xml:space="preserve">By this command, the calculation result stores to the directory named as </w:t>
+      </w:r>
+      <w:proofErr w:type="spellStart"/>
+      <w:r>
+        <w:t>PHrun</w:t>
+      </w:r>
+      <w:proofErr w:type="spellEnd"/>
+      <w:r>
+        <w:t>-M</w:t>
+      </w:r>
+    </w:p>
+    <w:p/>
+    <w:p>
+      <w:r>
+        <w:t xml:space="preserve">6. Running the </w:t>
+      </w:r>
+      <w:proofErr w:type="spellStart"/>
+      <w:r>
+        <w:t>transiesta</w:t>
+      </w:r>
+      <w:proofErr w:type="spellEnd"/>
+      <w:r>
+        <w:t xml:space="preserve"> </w:t>
       </w:r>
       <w:r>
         <w:t xml:space="preserve">two-terminal setup </w:t>
       </w:r>
       <w:r>
-        <w:t>calculation in TSrun</w:t>
-      </w:r>
-    </w:p>
-    <w:p/>
-    <w:p>
-      <w:r>
-        <w:t>7. Running Inelastica in TSrun</w:t>
-      </w:r>
+        <w:t xml:space="preserve">calculation in </w:t>
+      </w:r>
+      <w:proofErr w:type="spellStart"/>
+      <w:r>
+        <w:t>TSrun</w:t>
+      </w:r>
+      <w:proofErr w:type="spellEnd"/>
+    </w:p>
+    <w:p>
+      <w:r>
+        <w:t xml:space="preserve">(Note: </w:t>
+      </w:r>
+      <w:proofErr w:type="spellStart"/>
+      <w:r>
+        <w:t>transiesta</w:t>
+      </w:r>
+      <w:proofErr w:type="spellEnd"/>
+      <w:r>
+        <w:t xml:space="preserve"> run for this system</w:t>
+      </w:r>
+      <w:r>
+        <w:t>, especially position1 case is</w:t>
+      </w:r>
+      <w:r>
+        <w:t xml:space="preserve"> difficult to converge. Using **.DM file</w:t>
+      </w:r>
+      <w:r>
+        <w:t xml:space="preserve"> obtained </w:t>
+      </w:r>
+      <w:proofErr w:type="spellStart"/>
+      <w:r>
+        <w:t>CGrun</w:t>
+      </w:r>
+      <w:proofErr w:type="spellEnd"/>
+      <w:r>
+        <w:t xml:space="preserve"> supports</w:t>
+      </w:r>
+      <w:r>
+        <w:t xml:space="preserve"> the convergence</w:t>
+      </w:r>
+      <w:r>
+        <w:t>.</w:t>
+      </w:r>
+      <w:r>
+        <w:t>)</w:t>
+      </w:r>
+    </w:p>
+    <w:p/>
+    <w:p>
+      <w:r>
+        <w:t xml:space="preserve">7. Running </w:t>
+      </w:r>
+      <w:proofErr w:type="spellStart"/>
+      <w:r>
+        <w:t>Inelastica</w:t>
+      </w:r>
+      <w:proofErr w:type="spellEnd"/>
+      <w:r>
+        <w:t xml:space="preserve"> in </w:t>
+      </w:r>
+      <w:proofErr w:type="spellStart"/>
+      <w:r>
+        <w:t>TSrun</w:t>
+      </w:r>
+      <w:proofErr w:type="spellEnd"/>
     </w:p>
     <w:p>
       <w:r>
@@ -224,19 +444,57 @@
         <w:t>This calculat</w:t>
       </w:r>
       <w:r>
-        <w:t xml:space="preserve">ion also uses the electronic state at M-point. In order to fit the experimental set up, here we use the 2meV broadening. </w:t>
-      </w:r>
-    </w:p>
-    <w:p/>
-    <w:p>
-      <w:r>
-        <w:t>Inelastica -v 0.18 --DeviceFirst=46 --DeviceLast=76 -p ../PHrun-M/Output.nc -x 0.5 -y 0.5 -V 0.002 INrun-M-Vrms-2meV</w:t>
-      </w:r>
-    </w:p>
-    <w:p>
-      <w:bookmarkStart w:id="0" w:name="_GoBack"/>
-      <w:bookmarkEnd w:id="0"/>
-    </w:p>
+        <w:t xml:space="preserve">ion also uses the electronic state at M-point. </w:t>
+      </w:r>
+      <w:r>
+        <w:t>H</w:t>
+      </w:r>
+      <w:r>
+        <w:t xml:space="preserve">ere we use the 2meV broadening. </w:t>
+      </w:r>
+    </w:p>
+    <w:p/>
+    <w:p>
+      <w:r>
+        <w:rPr>
+          <w:rFonts w:hint="eastAsia"/>
+        </w:rPr>
+        <w:t xml:space="preserve">$ </w:t>
+      </w:r>
+      <w:proofErr w:type="spellStart"/>
+      <w:r>
+        <w:t>Inelastica</w:t>
+      </w:r>
+      <w:proofErr w:type="spellEnd"/>
+      <w:r>
+        <w:t xml:space="preserve"> -v 0.18 --</w:t>
+      </w:r>
+      <w:proofErr w:type="spellStart"/>
+      <w:r>
+        <w:t>DeviceFirst</w:t>
+      </w:r>
+      <w:proofErr w:type="spellEnd"/>
+      <w:r>
+        <w:t>=46 --</w:t>
+      </w:r>
+      <w:proofErr w:type="spellStart"/>
+      <w:r>
+        <w:t>DeviceLast</w:t>
+      </w:r>
+      <w:proofErr w:type="spellEnd"/>
+      <w:r>
+        <w:t>=76 -</w:t>
+      </w:r>
+      <w:proofErr w:type="gramStart"/>
+      <w:r>
+        <w:t>p ..</w:t>
+      </w:r>
+      <w:proofErr w:type="gramEnd"/>
+      <w:r>
+        <w:t>/PHrun-M/Output.nc -x 0.5 -y 0.5 -V 0.002 INrun-M-Vrms-2meV</w:t>
+      </w:r>
+    </w:p>
+    <w:p/>
     <w:p>
       <w:r>
         <w:rPr>
@@ -245,7 +503,23 @@
         <w:t>T</w:t>
       </w:r>
       <w:r>
-        <w:t>he input files for FCrun and OSrun also can generated by</w:t>
+        <w:t xml:space="preserve">he input files for </w:t>
+      </w:r>
+      <w:proofErr w:type="spellStart"/>
+      <w:r>
+        <w:t>FCrun</w:t>
+      </w:r>
+      <w:proofErr w:type="spellEnd"/>
+      <w:r>
+        <w:t xml:space="preserve"> and </w:t>
+      </w:r>
+      <w:proofErr w:type="spellStart"/>
+      <w:r>
+        <w:t>OSrun</w:t>
+      </w:r>
+      <w:proofErr w:type="spellEnd"/>
+      <w:r>
+        <w:t xml:space="preserve"> also can generated by</w:t>
       </w:r>
       <w:r>
         <w:rPr>
@@ -264,6 +538,56 @@
       </w:r>
       <w:r>
         <w:t xml:space="preserve"> bundled in C-99.5-N-0.5-position1 and C-99.5-N-0.5-position2 directory.</w:t>
+      </w:r>
+    </w:p>
+    <w:p>
+      <w:r>
+        <w:t xml:space="preserve">The example of </w:t>
+      </w:r>
+      <w:proofErr w:type="spellStart"/>
+      <w:r>
+        <w:t>dI</w:t>
+      </w:r>
+      <w:proofErr w:type="spellEnd"/>
+      <w:r>
+        <w:t>/</w:t>
+      </w:r>
+      <w:proofErr w:type="spellStart"/>
+      <w:r>
+        <w:t>dV</w:t>
+      </w:r>
+      <w:proofErr w:type="spellEnd"/>
+      <w:r>
+        <w:t xml:space="preserve"> calculation results are shown in </w:t>
+      </w:r>
+      <w:proofErr w:type="spellStart"/>
+      <w:r>
+        <w:t>dIdV</w:t>
+      </w:r>
+      <w:proofErr w:type="spellEnd"/>
+      <w:r>
+        <w:t>-results directory. (</w:t>
+      </w:r>
+      <w:bookmarkStart w:id="0" w:name="_GoBack"/>
+      <w:bookmarkEnd w:id="0"/>
+      <w:r>
+        <w:t xml:space="preserve">The red curve in position1 case is broadened </w:t>
+      </w:r>
+      <w:proofErr w:type="spellStart"/>
+      <w:r>
+        <w:t>dI</w:t>
+      </w:r>
+      <w:proofErr w:type="spellEnd"/>
+      <w:r>
+        <w:t>/</w:t>
+      </w:r>
+      <w:proofErr w:type="spellStart"/>
+      <w:r>
+        <w:t>dV</w:t>
+      </w:r>
+      <w:proofErr w:type="spellEnd"/>
+      <w:r>
+        <w:t>)</w:t>
       </w:r>
     </w:p>
     <w:sectPr>

</xml_diff>